<commit_message>
fix a couple of typos in swim module
</commit_message>
<xml_diff>
--- a/bkaradenes/Swim_Module/Module/olympic_swimming_ws.docx
+++ b/bkaradenes/Swim_Module/Module/olympic_swimming_ws.docx
@@ -735,43 +735,23 @@
           <w:sz w:val="24"/>
           <w:szCs w:val="24"/>
         </w:rPr>
-        <w:t xml:space="preserve">Assume this is a random sample of elite </w:t>
-      </w:r>
-      <w:proofErr w:type="gramStart"/>
-      <w:r>
-        <w:rPr>
-          <w:rFonts w:ascii="Times New Roman" w:hAnsi="Times New Roman" w:cs="Times New Roman"/>
-          <w:sz w:val="24"/>
-          <w:szCs w:val="24"/>
-        </w:rPr>
-        <w:t>swimmers</w:t>
-      </w:r>
-      <w:proofErr w:type="gramEnd"/>
-      <w:r>
-        <w:rPr>
-          <w:rFonts w:ascii="Times New Roman" w:hAnsi="Times New Roman" w:cs="Times New Roman"/>
-          <w:sz w:val="24"/>
-          <w:szCs w:val="24"/>
-        </w:rPr>
-        <w:t xml:space="preserve"> times during </w:t>
-      </w:r>
-      <w:proofErr w:type="gramStart"/>
-      <w:r>
-        <w:rPr>
-          <w:rFonts w:ascii="Times New Roman" w:hAnsi="Times New Roman" w:cs="Times New Roman"/>
-          <w:sz w:val="24"/>
-          <w:szCs w:val="24"/>
-        </w:rPr>
-        <w:t>Olympic</w:t>
-      </w:r>
-      <w:proofErr w:type="gramEnd"/>
-      <w:r>
-        <w:rPr>
-          <w:rFonts w:ascii="Times New Roman" w:hAnsi="Times New Roman" w:cs="Times New Roman"/>
-          <w:sz w:val="24"/>
-          <w:szCs w:val="24"/>
-        </w:rPr>
-        <w:t xml:space="preserve"> years. Let’s find confidence intervals to examine these ideas. The mean finish time in the Women’s 100m freestyle event for the recent Olympics is 54.15 seconds with standard deviation 1.1 and 64 recorded times. For earlier Olympics the mean finish time is 57.06 seconds with standard deviation 1.43 with 40 recorded times. Construct a difference in means 95% confidence interval to determine how much faster swimmers in recent years are, on average, than swimmers in earlier years. You can assume all conditions are met. Write out an interpretation for your interval and if the difference is statistically significant.</w:t>
+        <w:t>Assume this is a random sample of elite swimmers</w:t>
+      </w:r>
+      <w:r>
+        <w:rPr>
+          <w:rFonts w:ascii="Times New Roman" w:hAnsi="Times New Roman" w:cs="Times New Roman"/>
+          <w:sz w:val="24"/>
+          <w:szCs w:val="24"/>
+        </w:rPr>
+        <w:t>’</w:t>
+      </w:r>
+      <w:r>
+        <w:rPr>
+          <w:rFonts w:ascii="Times New Roman" w:hAnsi="Times New Roman" w:cs="Times New Roman"/>
+          <w:sz w:val="24"/>
+          <w:szCs w:val="24"/>
+        </w:rPr>
+        <w:t xml:space="preserve"> times during Olympic years. Let’s find confidence intervals to examine these ideas. The mean finish time in the Women’s 100m freestyle event for the recent Olympics is 54.15 seconds with standard deviation 1.1 and 64 recorded times. For earlier Olympics the mean finish time is 57.06 seconds with standard deviation 1.43 with 40 recorded times. Construct a difference in means 95% confidence interval to determine how much faster swimmers in recent years are, on average, than swimmers in earlier years. You can assume all conditions are met. Write out an interpretation for your interval and if the difference is statistically significant.</w:t>
       </w:r>
     </w:p>
     <w:p>

</xml_diff>